<commit_message>
New Kenya shape files
</commit_message>
<xml_diff>
--- a/ESRI Shape Files/Importing the ESRI Shape Files into Meerkat.docx
+++ b/ESRI Shape Files/Importing the ESRI Shape Files into Meerkat.docx
@@ -17,56 +17,44 @@
           <w:sz w:val="27"/>
           <w:szCs w:val="27"/>
         </w:rPr>
-        <w:t xml:space="preserve">Importing the ESRI Shape Files into </w:t>
-      </w:r>
-      <w:proofErr w:type="spellStart"/>
+        <w:t>Importing the ESRI Shape Files into Meerkat</w:t>
+      </w:r>
       <w:r>
         <w:rPr>
           <w:color w:val="000000"/>
           <w:sz w:val="27"/>
           <w:szCs w:val="27"/>
         </w:rPr>
-        <w:t>Meerkat</w:t>
-      </w:r>
-      <w:proofErr w:type="spellEnd"/>
-      <w:r>
+        <w:t xml:space="preserve"> </w:t>
+      </w:r>
+    </w:p>
+    <w:p>
+      <w:pPr>
+        <w:jc w:val="center"/>
         <w:rPr>
           <w:color w:val="000000"/>
           <w:sz w:val="27"/>
           <w:szCs w:val="27"/>
         </w:rPr>
-        <w:t xml:space="preserve"> </w:t>
-      </w:r>
-    </w:p>
-    <w:p>
-      <w:pPr>
-        <w:jc w:val="center"/>
+      </w:pPr>
+      <w:r>
         <w:rPr>
           <w:color w:val="000000"/>
           <w:sz w:val="27"/>
           <w:szCs w:val="27"/>
         </w:rPr>
-      </w:pPr>
-      <w:r>
+        <w:t>V1.0a</w:t>
+      </w:r>
+    </w:p>
+    <w:p>
+      <w:pPr>
+        <w:jc w:val="center"/>
         <w:rPr>
           <w:color w:val="000000"/>
           <w:sz w:val="27"/>
           <w:szCs w:val="27"/>
         </w:rPr>
-        <w:t>V1.0a</w:t>
-      </w:r>
-    </w:p>
-    <w:p>
-      <w:pPr>
-        <w:jc w:val="center"/>
-        <w:rPr>
-          <w:color w:val="000000"/>
-          <w:sz w:val="27"/>
-          <w:szCs w:val="27"/>
-        </w:rPr>
-      </w:pPr>
-      <w:bookmarkStart w:id="0" w:name="_GoBack"/>
-      <w:bookmarkEnd w:id="0"/>
+      </w:pPr>
     </w:p>
     <w:p>
       <w:pPr>
@@ -122,17 +110,32 @@
         </w:numPr>
       </w:pPr>
       <w:r>
-        <w:t xml:space="preserve">Copy of the </w:t>
-      </w:r>
-      <w:r>
-        <w:t>ESRI Shape Files</w:t>
-      </w:r>
-      <w:r>
-        <w:t xml:space="preserve"> </w:t>
-      </w:r>
-      <w:r>
-        <w:t>\Dropbox\ESRI Shape Files\Low Res\Provincial</w:t>
-      </w:r>
+        <w:t xml:space="preserve">Use the </w:t>
+      </w:r>
+      <w:r>
+        <w:t>\Meerkat\Data\Kenya GIS Data\</w:t>
+      </w:r>
+      <w:proofErr w:type="spellStart"/>
+      <w:r>
+        <w:t>kenya</w:t>
+      </w:r>
+      <w:proofErr w:type="spellEnd"/>
+      <w:r>
+        <w:t>-election-data-master\output</w:t>
+      </w:r>
+      <w:r>
+        <w:t>\</w:t>
+      </w:r>
+      <w:proofErr w:type="spellStart"/>
+      <w:r>
+        <w:t>counties.shp</w:t>
+      </w:r>
+      <w:proofErr w:type="spellEnd"/>
+      <w:r>
+        <w:t xml:space="preserve"> file</w:t>
+      </w:r>
+      <w:bookmarkStart w:id="0" w:name="_GoBack"/>
+      <w:bookmarkEnd w:id="0"/>
     </w:p>
     <w:p>
       <w:pPr>
@@ -204,7 +207,7 @@
       <w:r>
         <w:rPr>
           <w:noProof/>
-          <w:lang w:eastAsia="en-ZA"/>
+          <w:lang w:val="en-US"/>
         </w:rPr>
         <w:drawing>
           <wp:inline distT="0" distB="0" distL="0" distR="0" wp14:anchorId="318B871E" wp14:editId="5E3BC5E6">
@@ -312,15 +315,7 @@
         </w:numPr>
       </w:pPr>
       <w:r>
-        <w:t xml:space="preserve">Click the configure button and connect to the </w:t>
-      </w:r>
-      <w:proofErr w:type="spellStart"/>
-      <w:r>
-        <w:t>Meerkat</w:t>
-      </w:r>
-      <w:proofErr w:type="spellEnd"/>
-      <w:r>
-        <w:t xml:space="preserve"> Database</w:t>
+        <w:t>Click the configure button and connect to the Meerkat Database</w:t>
       </w:r>
     </w:p>
     <w:p>
@@ -330,7 +325,7 @@
       <w:r>
         <w:rPr>
           <w:noProof/>
-          <w:lang w:eastAsia="en-ZA"/>
+          <w:lang w:val="en-US"/>
         </w:rPr>
         <w:drawing>
           <wp:inline distT="0" distB="0" distL="0" distR="0" wp14:anchorId="3822F5BB" wp14:editId="306EA216">
@@ -472,7 +467,7 @@
       <w:r>
         <w:rPr>
           <w:noProof/>
-          <w:lang w:eastAsia="en-ZA"/>
+          <w:lang w:val="en-US"/>
         </w:rPr>
         <w:drawing>
           <wp:inline distT="0" distB="0" distL="0" distR="0" wp14:anchorId="0B20B3FD" wp14:editId="580D6C3A">
@@ -537,6 +532,7 @@
         </w:numPr>
       </w:pPr>
       <w:r>
+        <w:lastRenderedPageBreak/>
         <w:t>Click the Upload to Database button</w:t>
       </w:r>
     </w:p>
@@ -615,8 +611,55 @@
           <w:sz w:val="19"/>
           <w:szCs w:val="19"/>
         </w:rPr>
+        <w:t>[Meerkat]</w:t>
+      </w:r>
+      <w:proofErr w:type="gramStart"/>
+      <w:r>
+        <w:rPr>
+          <w:rFonts w:ascii="Consolas" w:hAnsi="Consolas" w:cs="Consolas"/>
+          <w:color w:val="808080"/>
+          <w:sz w:val="19"/>
+          <w:szCs w:val="19"/>
+        </w:rPr>
+        <w:t>.</w:t>
+      </w:r>
+      <w:r>
+        <w:rPr>
+          <w:rFonts w:ascii="Consolas" w:hAnsi="Consolas" w:cs="Consolas"/>
+          <w:color w:val="008080"/>
+          <w:sz w:val="19"/>
+          <w:szCs w:val="19"/>
+        </w:rPr>
         <w:t>[</w:t>
       </w:r>
+      <w:proofErr w:type="gramEnd"/>
+      <w:r>
+        <w:rPr>
+          <w:rFonts w:ascii="Consolas" w:hAnsi="Consolas" w:cs="Consolas"/>
+          <w:color w:val="008080"/>
+          <w:sz w:val="19"/>
+          <w:szCs w:val="19"/>
+        </w:rPr>
+        <w:t>Core]</w:t>
+      </w:r>
+      <w:r>
+        <w:rPr>
+          <w:rFonts w:ascii="Consolas" w:hAnsi="Consolas" w:cs="Consolas"/>
+          <w:color w:val="808080"/>
+          <w:sz w:val="19"/>
+          <w:szCs w:val="19"/>
+        </w:rPr>
+        <w:t>.</w:t>
+      </w:r>
+      <w:r>
+        <w:rPr>
+          <w:rFonts w:ascii="Consolas" w:hAnsi="Consolas" w:cs="Consolas"/>
+          <w:color w:val="008080"/>
+          <w:sz w:val="19"/>
+          <w:szCs w:val="19"/>
+        </w:rPr>
+        <w:t>[</w:t>
+      </w:r>
       <w:proofErr w:type="spellStart"/>
       <w:r>
         <w:rPr>
@@ -625,7 +668,7 @@
           <w:sz w:val="19"/>
           <w:szCs w:val="19"/>
         </w:rPr>
-        <w:t>Meerkat</w:t>
+        <w:t>DimMunicipalityGEOM</w:t>
       </w:r>
       <w:proofErr w:type="spellEnd"/>
       <w:r>
@@ -637,6 +680,84 @@
         </w:rPr>
         <w:t>]</w:t>
       </w:r>
+    </w:p>
+    <w:p>
+      <w:pPr>
+        <w:autoSpaceDE w:val="0"/>
+        <w:autoSpaceDN w:val="0"/>
+        <w:adjustRightInd w:val="0"/>
+        <w:spacing w:after="0" w:line="240" w:lineRule="auto"/>
+        <w:rPr>
+          <w:rFonts w:ascii="Consolas" w:hAnsi="Consolas" w:cs="Consolas"/>
+          <w:sz w:val="19"/>
+          <w:szCs w:val="19"/>
+        </w:rPr>
+      </w:pPr>
+      <w:r>
+        <w:rPr>
+          <w:rFonts w:ascii="Consolas" w:hAnsi="Consolas" w:cs="Consolas"/>
+          <w:color w:val="0000FF"/>
+          <w:sz w:val="19"/>
+          <w:szCs w:val="19"/>
+        </w:rPr>
+        <w:t>GO</w:t>
+      </w:r>
+    </w:p>
+    <w:p>
+      <w:pPr>
+        <w:autoSpaceDE w:val="0"/>
+        <w:autoSpaceDN w:val="0"/>
+        <w:adjustRightInd w:val="0"/>
+        <w:spacing w:after="0" w:line="240" w:lineRule="auto"/>
+        <w:rPr>
+          <w:rFonts w:ascii="Consolas" w:hAnsi="Consolas" w:cs="Consolas"/>
+          <w:sz w:val="19"/>
+          <w:szCs w:val="19"/>
+        </w:rPr>
+      </w:pPr>
+      <w:r>
+        <w:rPr>
+          <w:rFonts w:ascii="Consolas" w:hAnsi="Consolas" w:cs="Consolas"/>
+          <w:color w:val="0000FF"/>
+          <w:sz w:val="19"/>
+          <w:szCs w:val="19"/>
+        </w:rPr>
+        <w:t>SET</w:t>
+      </w:r>
+      <w:r>
+        <w:rPr>
+          <w:rFonts w:ascii="Consolas" w:hAnsi="Consolas" w:cs="Consolas"/>
+          <w:sz w:val="19"/>
+          <w:szCs w:val="19"/>
+        </w:rPr>
+        <w:t xml:space="preserve"> </w:t>
+      </w:r>
+      <w:r>
+        <w:rPr>
+          <w:rFonts w:ascii="Consolas" w:hAnsi="Consolas" w:cs="Consolas"/>
+          <w:color w:val="0000FF"/>
+          <w:sz w:val="19"/>
+          <w:szCs w:val="19"/>
+        </w:rPr>
+        <w:t>IDENTITY_INSERT</w:t>
+      </w:r>
+      <w:r>
+        <w:rPr>
+          <w:rFonts w:ascii="Consolas" w:hAnsi="Consolas" w:cs="Consolas"/>
+          <w:sz w:val="19"/>
+          <w:szCs w:val="19"/>
+        </w:rPr>
+        <w:t xml:space="preserve"> </w:t>
+      </w:r>
+      <w:r>
+        <w:rPr>
+          <w:rFonts w:ascii="Consolas" w:hAnsi="Consolas" w:cs="Consolas"/>
+          <w:color w:val="008080"/>
+          <w:sz w:val="19"/>
+          <w:szCs w:val="19"/>
+        </w:rPr>
+        <w:t>[Meerkat]</w:t>
+      </w:r>
       <w:proofErr w:type="gramStart"/>
       <w:r>
         <w:rPr>
@@ -704,19 +825,14 @@
         </w:rPr>
         <w:t>]</w:t>
       </w:r>
-    </w:p>
-    <w:p>
-      <w:pPr>
-        <w:autoSpaceDE w:val="0"/>
-        <w:autoSpaceDN w:val="0"/>
-        <w:adjustRightInd w:val="0"/>
-        <w:spacing w:after="0" w:line="240" w:lineRule="auto"/>
-        <w:rPr>
-          <w:rFonts w:ascii="Consolas" w:hAnsi="Consolas" w:cs="Consolas"/>
-          <w:sz w:val="19"/>
-          <w:szCs w:val="19"/>
-        </w:rPr>
-      </w:pPr>
+      <w:r>
+        <w:rPr>
+          <w:rFonts w:ascii="Consolas" w:hAnsi="Consolas" w:cs="Consolas"/>
+          <w:sz w:val="19"/>
+          <w:szCs w:val="19"/>
+        </w:rPr>
+        <w:t xml:space="preserve"> </w:t>
+      </w:r>
       <w:r>
         <w:rPr>
           <w:rFonts w:ascii="Consolas" w:hAnsi="Consolas" w:cs="Consolas"/>
@@ -724,6 +840,28 @@
           <w:sz w:val="19"/>
           <w:szCs w:val="19"/>
         </w:rPr>
+        <w:t>ON</w:t>
+      </w:r>
+    </w:p>
+    <w:p>
+      <w:pPr>
+        <w:autoSpaceDE w:val="0"/>
+        <w:autoSpaceDN w:val="0"/>
+        <w:adjustRightInd w:val="0"/>
+        <w:spacing w:after="0" w:line="240" w:lineRule="auto"/>
+        <w:rPr>
+          <w:rFonts w:ascii="Consolas" w:hAnsi="Consolas" w:cs="Consolas"/>
+          <w:sz w:val="19"/>
+          <w:szCs w:val="19"/>
+        </w:rPr>
+      </w:pPr>
+      <w:r>
+        <w:rPr>
+          <w:rFonts w:ascii="Consolas" w:hAnsi="Consolas" w:cs="Consolas"/>
+          <w:color w:val="0000FF"/>
+          <w:sz w:val="19"/>
+          <w:szCs w:val="19"/>
+        </w:rPr>
         <w:t>GO</w:t>
       </w:r>
     </w:p>
@@ -739,6 +877,19 @@
           <w:szCs w:val="19"/>
         </w:rPr>
       </w:pPr>
+    </w:p>
+    <w:p>
+      <w:pPr>
+        <w:autoSpaceDE w:val="0"/>
+        <w:autoSpaceDN w:val="0"/>
+        <w:adjustRightInd w:val="0"/>
+        <w:spacing w:after="0" w:line="240" w:lineRule="auto"/>
+        <w:rPr>
+          <w:rFonts w:ascii="Consolas" w:hAnsi="Consolas" w:cs="Consolas"/>
+          <w:sz w:val="19"/>
+          <w:szCs w:val="19"/>
+        </w:rPr>
+      </w:pPr>
       <w:r>
         <w:rPr>
           <w:rFonts w:ascii="Consolas" w:hAnsi="Consolas" w:cs="Consolas"/>
@@ -746,7 +897,7 @@
           <w:sz w:val="19"/>
           <w:szCs w:val="19"/>
         </w:rPr>
-        <w:t>SET</w:t>
+        <w:t>Insert</w:t>
       </w:r>
       <w:r>
         <w:rPr>
@@ -763,7 +914,7 @@
           <w:sz w:val="19"/>
           <w:szCs w:val="19"/>
         </w:rPr>
-        <w:t>IDENTITY_INSERT</w:t>
+        <w:t>Into</w:t>
       </w:r>
       <w:r>
         <w:rPr>
@@ -780,222 +931,7 @@
           <w:sz w:val="19"/>
           <w:szCs w:val="19"/>
         </w:rPr>
-        <w:t>[</w:t>
-      </w:r>
-      <w:proofErr w:type="spellStart"/>
-      <w:r>
-        <w:rPr>
-          <w:rFonts w:ascii="Consolas" w:hAnsi="Consolas" w:cs="Consolas"/>
-          <w:color w:val="008080"/>
-          <w:sz w:val="19"/>
-          <w:szCs w:val="19"/>
-        </w:rPr>
-        <w:t>Meerkat</w:t>
-      </w:r>
-      <w:proofErr w:type="spellEnd"/>
-      <w:r>
-        <w:rPr>
-          <w:rFonts w:ascii="Consolas" w:hAnsi="Consolas" w:cs="Consolas"/>
-          <w:color w:val="008080"/>
-          <w:sz w:val="19"/>
-          <w:szCs w:val="19"/>
-        </w:rPr>
-        <w:t>]</w:t>
-      </w:r>
-      <w:proofErr w:type="gramStart"/>
-      <w:r>
-        <w:rPr>
-          <w:rFonts w:ascii="Consolas" w:hAnsi="Consolas" w:cs="Consolas"/>
-          <w:color w:val="808080"/>
-          <w:sz w:val="19"/>
-          <w:szCs w:val="19"/>
-        </w:rPr>
-        <w:t>.</w:t>
-      </w:r>
-      <w:r>
-        <w:rPr>
-          <w:rFonts w:ascii="Consolas" w:hAnsi="Consolas" w:cs="Consolas"/>
-          <w:color w:val="008080"/>
-          <w:sz w:val="19"/>
-          <w:szCs w:val="19"/>
-        </w:rPr>
-        <w:t>[</w:t>
-      </w:r>
-      <w:proofErr w:type="gramEnd"/>
-      <w:r>
-        <w:rPr>
-          <w:rFonts w:ascii="Consolas" w:hAnsi="Consolas" w:cs="Consolas"/>
-          <w:color w:val="008080"/>
-          <w:sz w:val="19"/>
-          <w:szCs w:val="19"/>
-        </w:rPr>
-        <w:t>Core]</w:t>
-      </w:r>
-      <w:r>
-        <w:rPr>
-          <w:rFonts w:ascii="Consolas" w:hAnsi="Consolas" w:cs="Consolas"/>
-          <w:color w:val="808080"/>
-          <w:sz w:val="19"/>
-          <w:szCs w:val="19"/>
-        </w:rPr>
-        <w:t>.</w:t>
-      </w:r>
-      <w:r>
-        <w:rPr>
-          <w:rFonts w:ascii="Consolas" w:hAnsi="Consolas" w:cs="Consolas"/>
-          <w:color w:val="008080"/>
-          <w:sz w:val="19"/>
-          <w:szCs w:val="19"/>
-        </w:rPr>
-        <w:t>[</w:t>
-      </w:r>
-      <w:proofErr w:type="spellStart"/>
-      <w:r>
-        <w:rPr>
-          <w:rFonts w:ascii="Consolas" w:hAnsi="Consolas" w:cs="Consolas"/>
-          <w:color w:val="008080"/>
-          <w:sz w:val="19"/>
-          <w:szCs w:val="19"/>
-        </w:rPr>
-        <w:t>DimMunicipalityGEOM</w:t>
-      </w:r>
-      <w:proofErr w:type="spellEnd"/>
-      <w:r>
-        <w:rPr>
-          <w:rFonts w:ascii="Consolas" w:hAnsi="Consolas" w:cs="Consolas"/>
-          <w:color w:val="008080"/>
-          <w:sz w:val="19"/>
-          <w:szCs w:val="19"/>
-        </w:rPr>
-        <w:t>]</w:t>
-      </w:r>
-      <w:r>
-        <w:rPr>
-          <w:rFonts w:ascii="Consolas" w:hAnsi="Consolas" w:cs="Consolas"/>
-          <w:sz w:val="19"/>
-          <w:szCs w:val="19"/>
-        </w:rPr>
-        <w:t xml:space="preserve"> </w:t>
-      </w:r>
-      <w:r>
-        <w:rPr>
-          <w:rFonts w:ascii="Consolas" w:hAnsi="Consolas" w:cs="Consolas"/>
-          <w:color w:val="0000FF"/>
-          <w:sz w:val="19"/>
-          <w:szCs w:val="19"/>
-        </w:rPr>
-        <w:t>ON</w:t>
-      </w:r>
-    </w:p>
-    <w:p>
-      <w:pPr>
-        <w:autoSpaceDE w:val="0"/>
-        <w:autoSpaceDN w:val="0"/>
-        <w:adjustRightInd w:val="0"/>
-        <w:spacing w:after="0" w:line="240" w:lineRule="auto"/>
-        <w:rPr>
-          <w:rFonts w:ascii="Consolas" w:hAnsi="Consolas" w:cs="Consolas"/>
-          <w:sz w:val="19"/>
-          <w:szCs w:val="19"/>
-        </w:rPr>
-      </w:pPr>
-      <w:r>
-        <w:rPr>
-          <w:rFonts w:ascii="Consolas" w:hAnsi="Consolas" w:cs="Consolas"/>
-          <w:color w:val="0000FF"/>
-          <w:sz w:val="19"/>
-          <w:szCs w:val="19"/>
-        </w:rPr>
-        <w:t>GO</w:t>
-      </w:r>
-    </w:p>
-    <w:p>
-      <w:pPr>
-        <w:autoSpaceDE w:val="0"/>
-        <w:autoSpaceDN w:val="0"/>
-        <w:adjustRightInd w:val="0"/>
-        <w:spacing w:after="0" w:line="240" w:lineRule="auto"/>
-        <w:rPr>
-          <w:rFonts w:ascii="Consolas" w:hAnsi="Consolas" w:cs="Consolas"/>
-          <w:sz w:val="19"/>
-          <w:szCs w:val="19"/>
-        </w:rPr>
-      </w:pPr>
-    </w:p>
-    <w:p>
-      <w:pPr>
-        <w:autoSpaceDE w:val="0"/>
-        <w:autoSpaceDN w:val="0"/>
-        <w:adjustRightInd w:val="0"/>
-        <w:spacing w:after="0" w:line="240" w:lineRule="auto"/>
-        <w:rPr>
-          <w:rFonts w:ascii="Consolas" w:hAnsi="Consolas" w:cs="Consolas"/>
-          <w:sz w:val="19"/>
-          <w:szCs w:val="19"/>
-        </w:rPr>
-      </w:pPr>
-      <w:r>
-        <w:rPr>
-          <w:rFonts w:ascii="Consolas" w:hAnsi="Consolas" w:cs="Consolas"/>
-          <w:color w:val="0000FF"/>
-          <w:sz w:val="19"/>
-          <w:szCs w:val="19"/>
-        </w:rPr>
-        <w:t>Insert</w:t>
-      </w:r>
-      <w:r>
-        <w:rPr>
-          <w:rFonts w:ascii="Consolas" w:hAnsi="Consolas" w:cs="Consolas"/>
-          <w:sz w:val="19"/>
-          <w:szCs w:val="19"/>
-        </w:rPr>
-        <w:t xml:space="preserve"> </w:t>
-      </w:r>
-      <w:r>
-        <w:rPr>
-          <w:rFonts w:ascii="Consolas" w:hAnsi="Consolas" w:cs="Consolas"/>
-          <w:color w:val="0000FF"/>
-          <w:sz w:val="19"/>
-          <w:szCs w:val="19"/>
-        </w:rPr>
-        <w:t>Into</w:t>
-      </w:r>
-      <w:r>
-        <w:rPr>
-          <w:rFonts w:ascii="Consolas" w:hAnsi="Consolas" w:cs="Consolas"/>
-          <w:sz w:val="19"/>
-          <w:szCs w:val="19"/>
-        </w:rPr>
-        <w:t xml:space="preserve"> </w:t>
-      </w:r>
-      <w:r>
-        <w:rPr>
-          <w:rFonts w:ascii="Consolas" w:hAnsi="Consolas" w:cs="Consolas"/>
-          <w:color w:val="008080"/>
-          <w:sz w:val="19"/>
-          <w:szCs w:val="19"/>
-        </w:rPr>
-        <w:t>[</w:t>
-      </w:r>
-      <w:proofErr w:type="spellStart"/>
-      <w:r>
-        <w:rPr>
-          <w:rFonts w:ascii="Consolas" w:hAnsi="Consolas" w:cs="Consolas"/>
-          <w:color w:val="008080"/>
-          <w:sz w:val="19"/>
-          <w:szCs w:val="19"/>
-        </w:rPr>
-        <w:t>Meerkat</w:t>
-      </w:r>
-      <w:proofErr w:type="spellEnd"/>
-      <w:r>
-        <w:rPr>
-          <w:rFonts w:ascii="Consolas" w:hAnsi="Consolas" w:cs="Consolas"/>
-          <w:color w:val="008080"/>
-          <w:sz w:val="19"/>
-          <w:szCs w:val="19"/>
-        </w:rPr>
-        <w:t>]</w:t>
+        <w:t>[Meerkat]</w:t>
       </w:r>
       <w:proofErr w:type="gramStart"/>
       <w:r>
@@ -2547,27 +2483,7 @@
           <w:sz w:val="19"/>
           <w:szCs w:val="19"/>
         </w:rPr>
-        <w:t>[</w:t>
-      </w:r>
-      <w:proofErr w:type="spellStart"/>
-      <w:r>
-        <w:rPr>
-          <w:rFonts w:ascii="Consolas" w:hAnsi="Consolas" w:cs="Consolas"/>
-          <w:color w:val="008080"/>
-          <w:sz w:val="19"/>
-          <w:szCs w:val="19"/>
-        </w:rPr>
-        <w:t>Meerkat</w:t>
-      </w:r>
-      <w:proofErr w:type="spellEnd"/>
-      <w:r>
-        <w:rPr>
-          <w:rFonts w:ascii="Consolas" w:hAnsi="Consolas" w:cs="Consolas"/>
-          <w:color w:val="008080"/>
-          <w:sz w:val="19"/>
-          <w:szCs w:val="19"/>
-        </w:rPr>
-        <w:t>]</w:t>
+        <w:t>[Meerkat]</w:t>
       </w:r>
       <w:proofErr w:type="gramStart"/>
       <w:r>
@@ -2709,8 +2625,55 @@
           <w:sz w:val="19"/>
           <w:szCs w:val="19"/>
         </w:rPr>
+        <w:t>[Meerkat]</w:t>
+      </w:r>
+      <w:proofErr w:type="gramStart"/>
+      <w:r>
+        <w:rPr>
+          <w:rFonts w:ascii="Consolas" w:hAnsi="Consolas" w:cs="Consolas"/>
+          <w:color w:val="808080"/>
+          <w:sz w:val="19"/>
+          <w:szCs w:val="19"/>
+        </w:rPr>
+        <w:t>.</w:t>
+      </w:r>
+      <w:r>
+        <w:rPr>
+          <w:rFonts w:ascii="Consolas" w:hAnsi="Consolas" w:cs="Consolas"/>
+          <w:color w:val="008080"/>
+          <w:sz w:val="19"/>
+          <w:szCs w:val="19"/>
+        </w:rPr>
         <w:t>[</w:t>
       </w:r>
+      <w:proofErr w:type="gramEnd"/>
+      <w:r>
+        <w:rPr>
+          <w:rFonts w:ascii="Consolas" w:hAnsi="Consolas" w:cs="Consolas"/>
+          <w:color w:val="008080"/>
+          <w:sz w:val="19"/>
+          <w:szCs w:val="19"/>
+        </w:rPr>
+        <w:t>Core]</w:t>
+      </w:r>
+      <w:r>
+        <w:rPr>
+          <w:rFonts w:ascii="Consolas" w:hAnsi="Consolas" w:cs="Consolas"/>
+          <w:color w:val="808080"/>
+          <w:sz w:val="19"/>
+          <w:szCs w:val="19"/>
+        </w:rPr>
+        <w:t>.</w:t>
+      </w:r>
+      <w:r>
+        <w:rPr>
+          <w:rFonts w:ascii="Consolas" w:hAnsi="Consolas" w:cs="Consolas"/>
+          <w:color w:val="008080"/>
+          <w:sz w:val="19"/>
+          <w:szCs w:val="19"/>
+        </w:rPr>
+        <w:t>[</w:t>
+      </w:r>
       <w:proofErr w:type="spellStart"/>
       <w:r>
         <w:rPr>
@@ -2719,7 +2682,7 @@
           <w:sz w:val="19"/>
           <w:szCs w:val="19"/>
         </w:rPr>
-        <w:t>Meerkat</w:t>
+        <w:t>DimMunicipalityGEOM</w:t>
       </w:r>
       <w:proofErr w:type="spellEnd"/>
       <w:r>
@@ -2731,73 +2694,6 @@
         </w:rPr>
         <w:t>]</w:t>
       </w:r>
-      <w:proofErr w:type="gramStart"/>
-      <w:r>
-        <w:rPr>
-          <w:rFonts w:ascii="Consolas" w:hAnsi="Consolas" w:cs="Consolas"/>
-          <w:color w:val="808080"/>
-          <w:sz w:val="19"/>
-          <w:szCs w:val="19"/>
-        </w:rPr>
-        <w:t>.</w:t>
-      </w:r>
-      <w:r>
-        <w:rPr>
-          <w:rFonts w:ascii="Consolas" w:hAnsi="Consolas" w:cs="Consolas"/>
-          <w:color w:val="008080"/>
-          <w:sz w:val="19"/>
-          <w:szCs w:val="19"/>
-        </w:rPr>
-        <w:t>[</w:t>
-      </w:r>
-      <w:proofErr w:type="gramEnd"/>
-      <w:r>
-        <w:rPr>
-          <w:rFonts w:ascii="Consolas" w:hAnsi="Consolas" w:cs="Consolas"/>
-          <w:color w:val="008080"/>
-          <w:sz w:val="19"/>
-          <w:szCs w:val="19"/>
-        </w:rPr>
-        <w:t>Core]</w:t>
-      </w:r>
-      <w:r>
-        <w:rPr>
-          <w:rFonts w:ascii="Consolas" w:hAnsi="Consolas" w:cs="Consolas"/>
-          <w:color w:val="808080"/>
-          <w:sz w:val="19"/>
-          <w:szCs w:val="19"/>
-        </w:rPr>
-        <w:t>.</w:t>
-      </w:r>
-      <w:r>
-        <w:rPr>
-          <w:rFonts w:ascii="Consolas" w:hAnsi="Consolas" w:cs="Consolas"/>
-          <w:color w:val="008080"/>
-          <w:sz w:val="19"/>
-          <w:szCs w:val="19"/>
-        </w:rPr>
-        <w:t>[</w:t>
-      </w:r>
-      <w:proofErr w:type="spellStart"/>
-      <w:r>
-        <w:rPr>
-          <w:rFonts w:ascii="Consolas" w:hAnsi="Consolas" w:cs="Consolas"/>
-          <w:color w:val="008080"/>
-          <w:sz w:val="19"/>
-          <w:szCs w:val="19"/>
-        </w:rPr>
-        <w:t>DimMunicipalityGEOM</w:t>
-      </w:r>
-      <w:proofErr w:type="spellEnd"/>
-      <w:r>
-        <w:rPr>
-          <w:rFonts w:ascii="Consolas" w:hAnsi="Consolas" w:cs="Consolas"/>
-          <w:color w:val="008080"/>
-          <w:sz w:val="19"/>
-          <w:szCs w:val="19"/>
-        </w:rPr>
-        <w:t>]</w:t>
-      </w:r>
       <w:r>
         <w:rPr>
           <w:rFonts w:ascii="Consolas" w:hAnsi="Consolas" w:cs="Consolas"/>
@@ -2892,27 +2788,7 @@
           <w:sz w:val="19"/>
           <w:szCs w:val="19"/>
         </w:rPr>
-        <w:t>[</w:t>
-      </w:r>
-      <w:proofErr w:type="spellStart"/>
-      <w:r>
-        <w:rPr>
-          <w:rFonts w:ascii="Consolas" w:hAnsi="Consolas" w:cs="Consolas"/>
-          <w:color w:val="008080"/>
-          <w:sz w:val="19"/>
-          <w:szCs w:val="19"/>
-        </w:rPr>
-        <w:t>Meerkat</w:t>
-      </w:r>
-      <w:proofErr w:type="spellEnd"/>
-      <w:r>
-        <w:rPr>
-          <w:rFonts w:ascii="Consolas" w:hAnsi="Consolas" w:cs="Consolas"/>
-          <w:color w:val="008080"/>
-          <w:sz w:val="19"/>
-          <w:szCs w:val="19"/>
-        </w:rPr>
-        <w:t>]</w:t>
+        <w:t>[Meerkat]</w:t>
       </w:r>
       <w:proofErr w:type="gramStart"/>
       <w:r>
@@ -3659,6 +3535,7 @@
   <w:style w:type="character" w:default="1" w:styleId="DefaultParagraphFont">
     <w:name w:val="Default Paragraph Font"/>
     <w:uiPriority w:val="1"/>
+    <w:semiHidden/>
     <w:unhideWhenUsed/>
   </w:style>
   <w:style w:type="table" w:default="1" w:styleId="TableNormal">
@@ -3701,6 +3578,18 @@
     <w:rsid w:val="00ED3783"/>
     <w:rPr>
       <w:color w:val="0563C1" w:themeColor="hyperlink"/>
+      <w:u w:val="single"/>
+    </w:rPr>
+  </w:style>
+  <w:style w:type="character" w:styleId="FollowedHyperlink">
+    <w:name w:val="FollowedHyperlink"/>
+    <w:basedOn w:val="DefaultParagraphFont"/>
+    <w:uiPriority w:val="99"/>
+    <w:semiHidden/>
+    <w:unhideWhenUsed/>
+    <w:rsid w:val="002303D1"/>
+    <w:rPr>
+      <w:color w:val="954F72" w:themeColor="followedHyperlink"/>
       <w:u w:val="single"/>
     </w:rPr>
   </w:style>

</xml_diff>